<commit_message>
Modified File to demonstrate conflict
</commit_message>
<xml_diff>
--- a/Feature_2.docx
+++ b/Feature_2.docx
@@ -44,6 +44,15 @@
       </w:pPr>
     </w:p>
     <w:p>
+      <w:pPr>
+        <w:rPr>
+          <w:rFonts w:cstheme="minorHAnsi"/>
+          <w:color w:val="333333"/>
+          <w:sz w:val="24"/>
+          <w:szCs w:val="21"/>
+        </w:rPr>
+      </w:pPr>
+      <w:proofErr w:type="gramStart"/>
       <w:r>
         <w:rPr>
           <w:rFonts w:cstheme="minorHAnsi"/>
@@ -61,6 +70,44 @@
           <w:szCs w:val="21"/>
         </w:rPr>
         <w:t>.</w:t>
+      </w:r>
+      <w:proofErr w:type="gramEnd"/>
+      <w:r>
+        <w:rPr>
+          <w:rFonts w:cstheme="minorHAnsi"/>
+          <w:color w:val="333333"/>
+          <w:sz w:val="24"/>
+          <w:szCs w:val="21"/>
+        </w:rPr>
+        <w:t xml:space="preserve"> </w:t>
+      </w:r>
+    </w:p>
+    <w:p>
+      <w:pPr>
+        <w:rPr>
+          <w:rFonts w:cstheme="minorHAnsi"/>
+          <w:color w:val="333333"/>
+          <w:sz w:val="24"/>
+          <w:szCs w:val="21"/>
+        </w:rPr>
+      </w:pPr>
+      <w:r>
+        <w:rPr>
+          <w:rFonts w:cstheme="minorHAnsi"/>
+          <w:color w:val="333333"/>
+          <w:sz w:val="24"/>
+          <w:szCs w:val="21"/>
+        </w:rPr>
+        <w:t xml:space="preserve">Made change in local repository </w:t>
+      </w:r>
+      <w:r>
+        <w:rPr>
+          <w:rFonts w:cstheme="minorHAnsi"/>
+          <w:color w:val="333333"/>
+          <w:sz w:val="24"/>
+          <w:szCs w:val="21"/>
+        </w:rPr>
+        <w:t>to ma</w:t>
       </w:r>
       <w:bookmarkStart w:id="0" w:name="_GoBack"/>
       <w:bookmarkEnd w:id="0"/>
@@ -71,9 +118,10 @@
           <w:sz w:val="24"/>
           <w:szCs w:val="21"/>
         </w:rPr>
-        <w:t xml:space="preserve"> </w:t>
+        <w:t>ke conflict</w:t>
       </w:r>
     </w:p>
+    <w:p/>
     <w:sectPr>
       <w:pgSz w:w="11906" w:h="16838"/>
       <w:pgMar w:top="1440" w:right="1440" w:bottom="1440" w:left="1440" w:header="708" w:footer="708" w:gutter="0"/>

</xml_diff>